<commit_message>
added images to report showing more functionality
</commit_message>
<xml_diff>
--- a/Project2/Report.docx
+++ b/Project2/Report.docx
@@ -4,13 +4,11 @@
   <w:body>
     <w:p>
       <w:r>
-        <w:t xml:space="preserve">Matthew </w:t>
-      </w:r>
-      <w:proofErr w:type="spellStart"/>
-      <w:r>
-        <w:t>Horotn</w:t>
-      </w:r>
-      <w:proofErr w:type="spellEnd"/>
+        <w:t>Matthew Hor</w:t>
+      </w:r>
+      <w:r>
+        <w:t>ton</w:t>
+      </w:r>
     </w:p>
     <w:p>
       <w:r>
@@ -222,8 +220,390 @@
         <w:t>, c, l, r) are done with nested switch statements tied to the Calculate button. The values are casted to Double, used in the equation, and casted back to string. Graphs don’t work yet.</w:t>
       </w:r>
     </w:p>
+    <w:p>
+      <w:r>
+        <w:t>See the diagrams of each filter's circuit:</w:t>
+      </w:r>
+    </w:p>
+    <w:p>
+      <w:r>
+        <w:rPr>
+          <w:noProof/>
+        </w:rPr>
+        <w:lastRenderedPageBreak/>
+        <w:drawing>
+          <wp:inline distT="0" distB="0" distL="0" distR="0" wp14:anchorId="6B10BB95" wp14:editId="5E96FFE7">
+            <wp:extent cx="2981325" cy="1681455"/>
+            <wp:effectExtent l="0" t="0" r="0" b="0"/>
+            <wp:docPr id="2" name="Picture 2"/>
+            <wp:cNvGraphicFramePr>
+              <a:graphicFrameLocks xmlns:a="http://schemas.openxmlformats.org/drawingml/2006/main" noChangeAspect="1"/>
+            </wp:cNvGraphicFramePr>
+            <a:graphic xmlns:a="http://schemas.openxmlformats.org/drawingml/2006/main">
+              <a:graphicData uri="http://schemas.openxmlformats.org/drawingml/2006/picture">
+                <pic:pic xmlns:pic="http://schemas.openxmlformats.org/drawingml/2006/picture">
+                  <pic:nvPicPr>
+                    <pic:cNvPr id="2" name="filterselectionexample.PNG"/>
+                    <pic:cNvPicPr/>
+                  </pic:nvPicPr>
+                  <pic:blipFill>
+                    <a:blip r:embed="rId5" cstate="print">
+                      <a:extLst>
+                        <a:ext uri="{28A0092B-C50C-407E-A947-70E740481C1C}">
+                          <a14:useLocalDpi xmlns:a14="http://schemas.microsoft.com/office/drawing/2010/main" val="0"/>
+                        </a:ext>
+                      </a:extLst>
+                    </a:blip>
+                    <a:stretch>
+                      <a:fillRect/>
+                    </a:stretch>
+                  </pic:blipFill>
+                  <pic:spPr>
+                    <a:xfrm>
+                      <a:off x="0" y="0"/>
+                      <a:ext cx="3102874" cy="1750008"/>
+                    </a:xfrm>
+                    <a:prstGeom prst="rect">
+                      <a:avLst/>
+                    </a:prstGeom>
+                  </pic:spPr>
+                </pic:pic>
+              </a:graphicData>
+            </a:graphic>
+          </wp:inline>
+        </w:drawing>
+      </w:r>
+      <w:r>
+        <w:rPr>
+          <w:noProof/>
+        </w:rPr>
+        <w:drawing>
+          <wp:inline distT="0" distB="0" distL="0" distR="0" wp14:anchorId="2493D85F" wp14:editId="4F1E05B0">
+            <wp:extent cx="2950971" cy="1664335"/>
+            <wp:effectExtent l="0" t="0" r="1905" b="0"/>
+            <wp:docPr id="3" name="Picture 3"/>
+            <wp:cNvGraphicFramePr>
+              <a:graphicFrameLocks xmlns:a="http://schemas.openxmlformats.org/drawingml/2006/main" noChangeAspect="1"/>
+            </wp:cNvGraphicFramePr>
+            <a:graphic xmlns:a="http://schemas.openxmlformats.org/drawingml/2006/main">
+              <a:graphicData uri="http://schemas.openxmlformats.org/drawingml/2006/picture">
+                <pic:pic xmlns:pic="http://schemas.openxmlformats.org/drawingml/2006/picture">
+                  <pic:nvPicPr>
+                    <pic:cNvPr id="3" name="implementationselectionexample.PNG"/>
+                    <pic:cNvPicPr/>
+                  </pic:nvPicPr>
+                  <pic:blipFill>
+                    <a:blip r:embed="rId6" cstate="print">
+                      <a:extLst>
+                        <a:ext uri="{28A0092B-C50C-407E-A947-70E740481C1C}">
+                          <a14:useLocalDpi xmlns:a14="http://schemas.microsoft.com/office/drawing/2010/main" val="0"/>
+                        </a:ext>
+                      </a:extLst>
+                    </a:blip>
+                    <a:stretch>
+                      <a:fillRect/>
+                    </a:stretch>
+                  </pic:blipFill>
+                  <pic:spPr>
+                    <a:xfrm>
+                      <a:off x="0" y="0"/>
+                      <a:ext cx="2979748" cy="1680565"/>
+                    </a:xfrm>
+                    <a:prstGeom prst="rect">
+                      <a:avLst/>
+                    </a:prstGeom>
+                  </pic:spPr>
+                </pic:pic>
+              </a:graphicData>
+            </a:graphic>
+          </wp:inline>
+        </w:drawing>
+      </w:r>
+      <w:r>
+        <w:rPr>
+          <w:noProof/>
+        </w:rPr>
+        <w:drawing>
+          <wp:inline distT="0" distB="0" distL="0" distR="0" wp14:anchorId="21B15E63" wp14:editId="63AAC561">
+            <wp:extent cx="2971800" cy="1676082"/>
+            <wp:effectExtent l="0" t="0" r="0" b="635"/>
+            <wp:docPr id="4" name="Picture 4"/>
+            <wp:cNvGraphicFramePr>
+              <a:graphicFrameLocks xmlns:a="http://schemas.openxmlformats.org/drawingml/2006/main" noChangeAspect="1"/>
+            </wp:cNvGraphicFramePr>
+            <a:graphic xmlns:a="http://schemas.openxmlformats.org/drawingml/2006/main">
+              <a:graphicData uri="http://schemas.openxmlformats.org/drawingml/2006/picture">
+                <pic:pic xmlns:pic="http://schemas.openxmlformats.org/drawingml/2006/picture">
+                  <pic:nvPicPr>
+                    <pic:cNvPr id="4" name="rclowpassexample.PNG"/>
+                    <pic:cNvPicPr/>
+                  </pic:nvPicPr>
+                  <pic:blipFill>
+                    <a:blip r:embed="rId7" cstate="print">
+                      <a:extLst>
+                        <a:ext uri="{28A0092B-C50C-407E-A947-70E740481C1C}">
+                          <a14:useLocalDpi xmlns:a14="http://schemas.microsoft.com/office/drawing/2010/main" val="0"/>
+                        </a:ext>
+                      </a:extLst>
+                    </a:blip>
+                    <a:stretch>
+                      <a:fillRect/>
+                    </a:stretch>
+                  </pic:blipFill>
+                  <pic:spPr>
+                    <a:xfrm>
+                      <a:off x="0" y="0"/>
+                      <a:ext cx="2994556" cy="1688916"/>
+                    </a:xfrm>
+                    <a:prstGeom prst="rect">
+                      <a:avLst/>
+                    </a:prstGeom>
+                  </pic:spPr>
+                </pic:pic>
+              </a:graphicData>
+            </a:graphic>
+          </wp:inline>
+        </w:drawing>
+      </w:r>
+      <w:r>
+        <w:rPr>
+          <w:noProof/>
+        </w:rPr>
+        <w:drawing>
+          <wp:inline distT="0" distB="0" distL="0" distR="0" wp14:anchorId="0057C2DC" wp14:editId="47F467BC">
+            <wp:extent cx="2957726" cy="1668145"/>
+            <wp:effectExtent l="0" t="0" r="0" b="8255"/>
+            <wp:docPr id="5" name="Picture 5"/>
+            <wp:cNvGraphicFramePr>
+              <a:graphicFrameLocks xmlns:a="http://schemas.openxmlformats.org/drawingml/2006/main" noChangeAspect="1"/>
+            </wp:cNvGraphicFramePr>
+            <a:graphic xmlns:a="http://schemas.openxmlformats.org/drawingml/2006/main">
+              <a:graphicData uri="http://schemas.openxmlformats.org/drawingml/2006/picture">
+                <pic:pic xmlns:pic="http://schemas.openxmlformats.org/drawingml/2006/picture">
+                  <pic:nvPicPr>
+                    <pic:cNvPr id="5" name="rlcbandpass1.PNG"/>
+                    <pic:cNvPicPr/>
+                  </pic:nvPicPr>
+                  <pic:blipFill>
+                    <a:blip r:embed="rId8" cstate="print">
+                      <a:extLst>
+                        <a:ext uri="{28A0092B-C50C-407E-A947-70E740481C1C}">
+                          <a14:useLocalDpi xmlns:a14="http://schemas.microsoft.com/office/drawing/2010/main" val="0"/>
+                        </a:ext>
+                      </a:extLst>
+                    </a:blip>
+                    <a:stretch>
+                      <a:fillRect/>
+                    </a:stretch>
+                  </pic:blipFill>
+                  <pic:spPr>
+                    <a:xfrm>
+                      <a:off x="0" y="0"/>
+                      <a:ext cx="2988139" cy="1685298"/>
+                    </a:xfrm>
+                    <a:prstGeom prst="rect">
+                      <a:avLst/>
+                    </a:prstGeom>
+                  </pic:spPr>
+                </pic:pic>
+              </a:graphicData>
+            </a:graphic>
+          </wp:inline>
+        </w:drawing>
+      </w:r>
+      <w:r>
+        <w:rPr>
+          <w:noProof/>
+        </w:rPr>
+        <w:drawing>
+          <wp:inline distT="0" distB="0" distL="0" distR="0" wp14:anchorId="5A5FC78B" wp14:editId="5B4C6793">
+            <wp:extent cx="2971800" cy="1676083"/>
+            <wp:effectExtent l="0" t="0" r="0" b="635"/>
+            <wp:docPr id="6" name="Picture 6"/>
+            <wp:cNvGraphicFramePr>
+              <a:graphicFrameLocks xmlns:a="http://schemas.openxmlformats.org/drawingml/2006/main" noChangeAspect="1"/>
+            </wp:cNvGraphicFramePr>
+            <a:graphic xmlns:a="http://schemas.openxmlformats.org/drawingml/2006/main">
+              <a:graphicData uri="http://schemas.openxmlformats.org/drawingml/2006/picture">
+                <pic:pic xmlns:pic="http://schemas.openxmlformats.org/drawingml/2006/picture">
+                  <pic:nvPicPr>
+                    <pic:cNvPr id="6" name="rlcbandpass2.PNG"/>
+                    <pic:cNvPicPr/>
+                  </pic:nvPicPr>
+                  <pic:blipFill>
+                    <a:blip r:embed="rId9" cstate="print">
+                      <a:extLst>
+                        <a:ext uri="{28A0092B-C50C-407E-A947-70E740481C1C}">
+                          <a14:useLocalDpi xmlns:a14="http://schemas.microsoft.com/office/drawing/2010/main" val="0"/>
+                        </a:ext>
+                      </a:extLst>
+                    </a:blip>
+                    <a:stretch>
+                      <a:fillRect/>
+                    </a:stretch>
+                  </pic:blipFill>
+                  <pic:spPr>
+                    <a:xfrm>
+                      <a:off x="0" y="0"/>
+                      <a:ext cx="2987370" cy="1684865"/>
+                    </a:xfrm>
+                    <a:prstGeom prst="rect">
+                      <a:avLst/>
+                    </a:prstGeom>
+                  </pic:spPr>
+                </pic:pic>
+              </a:graphicData>
+            </a:graphic>
+          </wp:inline>
+        </w:drawing>
+      </w:r>
+      <w:r>
+        <w:rPr>
+          <w:noProof/>
+        </w:rPr>
+        <w:drawing>
+          <wp:inline distT="0" distB="0" distL="0" distR="0" wp14:anchorId="3FBE4F5F" wp14:editId="3BE39112">
+            <wp:extent cx="2955104" cy="1666666"/>
+            <wp:effectExtent l="0" t="0" r="0" b="0"/>
+            <wp:docPr id="7" name="Picture 7"/>
+            <wp:cNvGraphicFramePr>
+              <a:graphicFrameLocks xmlns:a="http://schemas.openxmlformats.org/drawingml/2006/main" noChangeAspect="1"/>
+            </wp:cNvGraphicFramePr>
+            <a:graphic xmlns:a="http://schemas.openxmlformats.org/drawingml/2006/main">
+              <a:graphicData uri="http://schemas.openxmlformats.org/drawingml/2006/picture">
+                <pic:pic xmlns:pic="http://schemas.openxmlformats.org/drawingml/2006/picture">
+                  <pic:nvPicPr>
+                    <pic:cNvPr id="7" name="rlcbandstop1.PNG"/>
+                    <pic:cNvPicPr/>
+                  </pic:nvPicPr>
+                  <pic:blipFill>
+                    <a:blip r:embed="rId10" cstate="print">
+                      <a:extLst>
+                        <a:ext uri="{28A0092B-C50C-407E-A947-70E740481C1C}">
+                          <a14:useLocalDpi xmlns:a14="http://schemas.microsoft.com/office/drawing/2010/main" val="0"/>
+                        </a:ext>
+                      </a:extLst>
+                    </a:blip>
+                    <a:stretch>
+                      <a:fillRect/>
+                    </a:stretch>
+                  </pic:blipFill>
+                  <pic:spPr>
+                    <a:xfrm>
+                      <a:off x="0" y="0"/>
+                      <a:ext cx="2982154" cy="1681922"/>
+                    </a:xfrm>
+                    <a:prstGeom prst="rect">
+                      <a:avLst/>
+                    </a:prstGeom>
+                  </pic:spPr>
+                </pic:pic>
+              </a:graphicData>
+            </a:graphic>
+          </wp:inline>
+        </w:drawing>
+      </w:r>
+      <w:r>
+        <w:rPr>
+          <w:noProof/>
+        </w:rPr>
+        <w:drawing>
+          <wp:inline distT="0" distB="0" distL="0" distR="0" wp14:anchorId="3000B155" wp14:editId="11B9EAFC">
+            <wp:extent cx="2971800" cy="1676082"/>
+            <wp:effectExtent l="0" t="0" r="0" b="635"/>
+            <wp:docPr id="8" name="Picture 8"/>
+            <wp:cNvGraphicFramePr>
+              <a:graphicFrameLocks xmlns:a="http://schemas.openxmlformats.org/drawingml/2006/main" noChangeAspect="1"/>
+            </wp:cNvGraphicFramePr>
+            <a:graphic xmlns:a="http://schemas.openxmlformats.org/drawingml/2006/main">
+              <a:graphicData uri="http://schemas.openxmlformats.org/drawingml/2006/picture">
+                <pic:pic xmlns:pic="http://schemas.openxmlformats.org/drawingml/2006/picture">
+                  <pic:nvPicPr>
+                    <pic:cNvPr id="8" name="rlcbandstop2.PNG"/>
+                    <pic:cNvPicPr/>
+                  </pic:nvPicPr>
+                  <pic:blipFill>
+                    <a:blip r:embed="rId11" cstate="print">
+                      <a:extLst>
+                        <a:ext uri="{28A0092B-C50C-407E-A947-70E740481C1C}">
+                          <a14:useLocalDpi xmlns:a14="http://schemas.microsoft.com/office/drawing/2010/main" val="0"/>
+                        </a:ext>
+                      </a:extLst>
+                    </a:blip>
+                    <a:stretch>
+                      <a:fillRect/>
+                    </a:stretch>
+                  </pic:blipFill>
+                  <pic:spPr>
+                    <a:xfrm>
+                      <a:off x="0" y="0"/>
+                      <a:ext cx="3005863" cy="1695294"/>
+                    </a:xfrm>
+                    <a:prstGeom prst="rect">
+                      <a:avLst/>
+                    </a:prstGeom>
+                  </pic:spPr>
+                </pic:pic>
+              </a:graphicData>
+            </a:graphic>
+          </wp:inline>
+        </w:drawing>
+      </w:r>
+      <w:r>
+        <w:rPr>
+          <w:noProof/>
+        </w:rPr>
+        <w:drawing>
+          <wp:inline distT="0" distB="0" distL="0" distR="0" wp14:anchorId="5FC64798" wp14:editId="4450DC5E">
+            <wp:extent cx="2965608" cy="1672590"/>
+            <wp:effectExtent l="0" t="0" r="6350" b="3810"/>
+            <wp:docPr id="9" name="Picture 9"/>
+            <wp:cNvGraphicFramePr>
+              <a:graphicFrameLocks xmlns:a="http://schemas.openxmlformats.org/drawingml/2006/main" noChangeAspect="1"/>
+            </wp:cNvGraphicFramePr>
+            <a:graphic xmlns:a="http://schemas.openxmlformats.org/drawingml/2006/main">
+              <a:graphicData uri="http://schemas.openxmlformats.org/drawingml/2006/picture">
+                <pic:pic xmlns:pic="http://schemas.openxmlformats.org/drawingml/2006/picture">
+                  <pic:nvPicPr>
+                    <pic:cNvPr id="9" name="rlhighpassexample.PNG"/>
+                    <pic:cNvPicPr/>
+                  </pic:nvPicPr>
+                  <pic:blipFill>
+                    <a:blip r:embed="rId12" cstate="print">
+                      <a:extLst>
+                        <a:ext uri="{28A0092B-C50C-407E-A947-70E740481C1C}">
+                          <a14:useLocalDpi xmlns:a14="http://schemas.microsoft.com/office/drawing/2010/main" val="0"/>
+                        </a:ext>
+                      </a:extLst>
+                    </a:blip>
+                    <a:stretch>
+                      <a:fillRect/>
+                    </a:stretch>
+                  </pic:blipFill>
+                  <pic:spPr>
+                    <a:xfrm>
+                      <a:off x="0" y="0"/>
+                      <a:ext cx="2966240" cy="1672946"/>
+                    </a:xfrm>
+                    <a:prstGeom prst="rect">
+                      <a:avLst/>
+                    </a:prstGeom>
+                  </pic:spPr>
+                </pic:pic>
+              </a:graphicData>
+            </a:graphic>
+          </wp:inline>
+        </w:drawing>
+      </w:r>
+    </w:p>
     <w:p/>
-    <w:p>
+    <w:p/>
+    <w:p/>
+    <w:p/>
+    <w:p/>
+    <w:p>
+      <w:bookmarkStart w:id="0" w:name="_GoBack"/>
+      <w:bookmarkEnd w:id="0"/>
       <w:r>
         <w:lastRenderedPageBreak/>
         <w:t>Global variables</w:t>
@@ -284,8 +664,6 @@
       </w:r>
     </w:p>
     <w:p>
-      <w:bookmarkStart w:id="0" w:name="_GoBack"/>
-      <w:bookmarkEnd w:id="0"/>
       <w:r>
         <w:rPr>
           <w:b/>

</xml_diff>